<commit_message>
task 1 specification update
</commit_message>
<xml_diff>
--- a/Теория принятия решений/DMT_No1_TheWheelOfFate/TheWheelOfFate_No3_Specification.docx
+++ b/Теория принятия решений/DMT_No1_TheWheelOfFate/TheWheelOfFate_No3_Specification.docx
@@ -358,6 +358,2131 @@
       <w:pPr>
         <w:spacing w:after="160" w:line="259" w:lineRule="auto"/>
       </w:pPr>
+      <w:bookmarkStart w:id="0" w:name="_GoBack"/>
+      <w:r>
+        <w:rPr>
+          <w:noProof/>
+          <w:sz w:val="28"/>
+          <w:szCs w:val="28"/>
+        </w:rPr>
+        <mc:AlternateContent>
+          <mc:Choice Requires="wpc">
+            <w:drawing>
+              <wp:inline distT="0" distB="0" distL="0" distR="0" wp14:anchorId="5C9D0A5C" wp14:editId="0FA3530D">
+                <wp:extent cx="6248400" cy="3239770"/>
+                <wp:effectExtent l="0" t="0" r="19050" b="17780"/>
+                <wp:docPr id="996" name="Canvas 996"/>
+                <wp:cNvGraphicFramePr>
+                  <a:graphicFrameLocks xmlns:a="http://schemas.openxmlformats.org/drawingml/2006/main" noChangeAspect="1"/>
+                </wp:cNvGraphicFramePr>
+                <a:graphic xmlns:a="http://schemas.openxmlformats.org/drawingml/2006/main">
+                  <a:graphicData uri="http://schemas.microsoft.com/office/word/2010/wordprocessingCanvas">
+                    <wpc:wpc>
+                      <wpc:bg>
+                        <a:noFill/>
+                      </wpc:bg>
+                      <wpc:whole>
+                        <a:ln w="9525" cap="flat" cmpd="sng" algn="ctr">
+                          <a:solidFill>
+                            <a:srgbClr val="000000"/>
+                          </a:solidFill>
+                          <a:prstDash val="solid"/>
+                          <a:miter lim="800000"/>
+                          <a:headEnd type="none" w="med" len="med"/>
+                          <a:tailEnd type="none" w="med" len="med"/>
+                        </a:ln>
+                      </wpc:whole>
+                      <wps:wsp>
+                        <wps:cNvPr id="1064" name="Text Box 998"/>
+                        <wps:cNvSpPr txBox="1">
+                          <a:spLocks noChangeArrowheads="1"/>
+                        </wps:cNvSpPr>
+                        <wps:spPr bwMode="auto">
+                          <a:xfrm>
+                            <a:off x="342900" y="457200"/>
+                            <a:ext cx="1485900" cy="228600"/>
+                          </a:xfrm>
+                          <a:prstGeom prst="rect">
+                            <a:avLst/>
+                          </a:prstGeom>
+                          <a:solidFill>
+                            <a:srgbClr val="FFFFFF"/>
+                          </a:solidFill>
+                          <a:ln>
+                            <a:noFill/>
+                          </a:ln>
+                          <a:extLst>
+                            <a:ext uri="{91240B29-F687-4F45-9708-019B960494DF}">
+                              <a14:hiddenLine xmlns:a14="http://schemas.microsoft.com/office/drawing/2010/main" w="9525">
+                                <a:solidFill>
+                                  <a:srgbClr val="000000"/>
+                                </a:solidFill>
+                                <a:miter lim="800000"/>
+                                <a:headEnd/>
+                                <a:tailEnd/>
+                              </a14:hiddenLine>
+                            </a:ext>
+                          </a:extLst>
+                        </wps:spPr>
+                        <wps:txbx>
+                          <w:txbxContent>
+                            <w:p>
+                              <w:pPr>
+                                <w:rPr>
+                                  <w:sz w:val="20"/>
+                                  <w:szCs w:val="20"/>
+                                </w:rPr>
+                              </w:pPr>
+                              <w:r>
+                                <w:rPr>
+                                  <w:sz w:val="20"/>
+                                  <w:szCs w:val="20"/>
+                                  <w:lang w:val="en-US"/>
+                                </w:rPr>
+                                <w:t xml:space="preserve">— </w:t>
+                              </w:r>
+                              <w:r>
+                                <w:rPr>
+                                  <w:sz w:val="20"/>
+                                  <w:szCs w:val="20"/>
+                                </w:rPr>
+                                <w:t>Развилка событий</w:t>
+                              </w:r>
+                            </w:p>
+                          </w:txbxContent>
+                        </wps:txbx>
+                        <wps:bodyPr rot="0" vert="horz" wrap="square" lIns="91440" tIns="45720" rIns="91440" bIns="45720" anchor="t" anchorCtr="0" upright="1">
+                          <a:noAutofit/>
+                        </wps:bodyPr>
+                      </wps:wsp>
+                      <wps:wsp>
+                        <wps:cNvPr id="1065" name="Text Box 999"/>
+                        <wps:cNvSpPr txBox="1">
+                          <a:spLocks noChangeArrowheads="1"/>
+                        </wps:cNvSpPr>
+                        <wps:spPr bwMode="auto">
+                          <a:xfrm>
+                            <a:off x="2857500" y="2400300"/>
+                            <a:ext cx="1828800" cy="457200"/>
+                          </a:xfrm>
+                          <a:prstGeom prst="rect">
+                            <a:avLst/>
+                          </a:prstGeom>
+                          <a:solidFill>
+                            <a:srgbClr val="FFFFFF"/>
+                          </a:solidFill>
+                          <a:ln>
+                            <a:noFill/>
+                          </a:ln>
+                          <a:extLst>
+                            <a:ext uri="{91240B29-F687-4F45-9708-019B960494DF}">
+                              <a14:hiddenLine xmlns:a14="http://schemas.microsoft.com/office/drawing/2010/main" w="9525">
+                                <a:solidFill>
+                                  <a:srgbClr val="000000"/>
+                                </a:solidFill>
+                                <a:miter lim="800000"/>
+                                <a:headEnd/>
+                                <a:tailEnd/>
+                              </a14:hiddenLine>
+                            </a:ext>
+                          </a:extLst>
+                        </wps:spPr>
+                        <wps:txbx>
+                          <w:txbxContent>
+                            <w:p>
+                              <w:pPr>
+                                <w:rPr>
+                                  <w:rFonts w:ascii="Arial" w:hAnsi="Arial" w:cs="Arial"/>
+                                  <w:sz w:val="20"/>
+                                  <w:szCs w:val="20"/>
+                                </w:rPr>
+                              </w:pPr>
+                              <w:r>
+                                <w:rPr>
+                                  <w:rFonts w:ascii="Arial" w:hAnsi="Arial" w:cs="Arial"/>
+                                  <w:sz w:val="20"/>
+                                  <w:szCs w:val="20"/>
+                                </w:rPr>
+                                <w:t>Колесо остана</w:t>
+                              </w:r>
+                              <w:r>
+                                <w:rPr>
+                                  <w:rFonts w:ascii="Arial" w:hAnsi="Arial" w:cs="Arial"/>
+                                  <w:sz w:val="20"/>
+                                  <w:szCs w:val="20"/>
+                                </w:rPr>
+                                <w:t>в</w:t>
+                              </w:r>
+                              <w:r>
+                                <w:rPr>
+                                  <w:rFonts w:ascii="Arial" w:hAnsi="Arial" w:cs="Arial"/>
+                                  <w:sz w:val="20"/>
+                                  <w:szCs w:val="20"/>
+                                </w:rPr>
+                                <w:t>лива</w:t>
+                              </w:r>
+                              <w:r>
+                                <w:rPr>
+                                  <w:rFonts w:ascii="Arial" w:hAnsi="Arial" w:cs="Arial"/>
+                                  <w:sz w:val="20"/>
+                                  <w:szCs w:val="20"/>
+                                </w:rPr>
+                                <w:t xml:space="preserve">ется в Красной области </w:t>
+                              </w:r>
+                              <w:r>
+                                <w:rPr>
+                                  <w:rFonts w:ascii="Arial" w:hAnsi="Arial" w:cs="Arial"/>
+                                  <w:sz w:val="20"/>
+                                  <w:szCs w:val="20"/>
+                                </w:rPr>
+                                <w:t xml:space="preserve">с </w:t>
+                              </w:r>
+                              <w:r>
+                                <w:rPr>
+                                  <w:rFonts w:ascii="Arial" w:hAnsi="Arial" w:cs="Arial"/>
+                                  <w:sz w:val="20"/>
+                                  <w:szCs w:val="20"/>
+                                  <w:lang w:val="en-US"/>
+                                </w:rPr>
+                                <w:t>P</w:t>
+                              </w:r>
+                              <w:r>
+                                <w:rPr>
+                                  <w:rFonts w:ascii="Arial" w:hAnsi="Arial" w:cs="Arial"/>
+                                  <w:sz w:val="20"/>
+                                  <w:szCs w:val="20"/>
+                                  <w:vertAlign w:val="subscript"/>
+                                </w:rPr>
+                                <w:t>2</w:t>
+                              </w:r>
+                              <w:r>
+                                <w:rPr>
+                                  <w:rFonts w:ascii="Arial" w:hAnsi="Arial" w:cs="Arial"/>
+                                  <w:sz w:val="20"/>
+                                  <w:szCs w:val="20"/>
+                                </w:rPr>
+                                <w:t>=0</w:t>
+                              </w:r>
+                              <w:r>
+                                <w:rPr>
+                                  <w:rFonts w:ascii="Arial" w:hAnsi="Arial" w:cs="Arial"/>
+                                  <w:sz w:val="20"/>
+                                  <w:szCs w:val="20"/>
+                                </w:rPr>
+                                <w:t>,</w:t>
+                              </w:r>
+                              <w:r>
+                                <w:rPr>
+                                  <w:rFonts w:ascii="Arial" w:hAnsi="Arial" w:cs="Arial"/>
+                                  <w:sz w:val="20"/>
+                                  <w:szCs w:val="20"/>
+                                </w:rPr>
+                                <w:t>7</w:t>
+                              </w:r>
+                            </w:p>
+                            <w:p/>
+                          </w:txbxContent>
+                        </wps:txbx>
+                        <wps:bodyPr rot="0" vert="horz" wrap="square" lIns="91440" tIns="45720" rIns="91440" bIns="45720" anchor="t" anchorCtr="0" upright="1">
+                          <a:noAutofit/>
+                        </wps:bodyPr>
+                      </wps:wsp>
+                      <wps:wsp>
+                        <wps:cNvPr id="1066" name="Text Box 1000"/>
+                        <wps:cNvSpPr txBox="1">
+                          <a:spLocks noChangeArrowheads="1"/>
+                        </wps:cNvSpPr>
+                        <wps:spPr bwMode="auto">
+                          <a:xfrm>
+                            <a:off x="2857500" y="1600200"/>
+                            <a:ext cx="1943100" cy="457200"/>
+                          </a:xfrm>
+                          <a:prstGeom prst="rect">
+                            <a:avLst/>
+                          </a:prstGeom>
+                          <a:solidFill>
+                            <a:srgbClr val="FFFFFF"/>
+                          </a:solidFill>
+                          <a:ln>
+                            <a:noFill/>
+                          </a:ln>
+                          <a:extLst>
+                            <a:ext uri="{91240B29-F687-4F45-9708-019B960494DF}">
+                              <a14:hiddenLine xmlns:a14="http://schemas.microsoft.com/office/drawing/2010/main" w="9525">
+                                <a:solidFill>
+                                  <a:srgbClr val="000000"/>
+                                </a:solidFill>
+                                <a:miter lim="800000"/>
+                                <a:headEnd/>
+                                <a:tailEnd/>
+                              </a14:hiddenLine>
+                            </a:ext>
+                          </a:extLst>
+                        </wps:spPr>
+                        <wps:txbx>
+                          <w:txbxContent>
+                            <w:p>
+                              <w:pPr>
+                                <w:rPr>
+                                  <w:rFonts w:ascii="Arial" w:hAnsi="Arial" w:cs="Arial"/>
+                                  <w:sz w:val="20"/>
+                                  <w:szCs w:val="20"/>
+                                </w:rPr>
+                              </w:pPr>
+                              <w:r>
+                                <w:rPr>
+                                  <w:rFonts w:ascii="Arial" w:hAnsi="Arial" w:cs="Arial"/>
+                                  <w:sz w:val="20"/>
+                                  <w:szCs w:val="20"/>
+                                </w:rPr>
+                                <w:t xml:space="preserve">Колесо останавливается в Белой области с </w:t>
+                              </w:r>
+                              <w:r>
+                                <w:rPr>
+                                  <w:rFonts w:ascii="Arial" w:hAnsi="Arial" w:cs="Arial"/>
+                                  <w:sz w:val="20"/>
+                                  <w:szCs w:val="20"/>
+                                  <w:lang w:val="en-US"/>
+                                </w:rPr>
+                                <w:t>P</w:t>
+                              </w:r>
+                              <w:r>
+                                <w:rPr>
+                                  <w:rFonts w:ascii="Arial" w:hAnsi="Arial" w:cs="Arial"/>
+                                  <w:sz w:val="20"/>
+                                  <w:szCs w:val="20"/>
+                                  <w:vertAlign w:val="subscript"/>
+                                </w:rPr>
+                                <w:t>1</w:t>
+                              </w:r>
+                              <w:r>
+                                <w:rPr>
+                                  <w:rFonts w:ascii="Arial" w:hAnsi="Arial" w:cs="Arial"/>
+                                  <w:sz w:val="20"/>
+                                  <w:szCs w:val="20"/>
+                                </w:rPr>
+                                <w:t>=0,3</w:t>
+                              </w:r>
+                            </w:p>
+                            <w:p/>
+                          </w:txbxContent>
+                        </wps:txbx>
+                        <wps:bodyPr rot="0" vert="horz" wrap="square" lIns="91440" tIns="45720" rIns="91440" bIns="45720" anchor="t" anchorCtr="0" upright="1">
+                          <a:noAutofit/>
+                        </wps:bodyPr>
+                      </wps:wsp>
+                      <wps:wsp>
+                        <wps:cNvPr id="1067" name="Text Box 1001"/>
+                        <wps:cNvSpPr txBox="1">
+                          <a:spLocks noChangeArrowheads="1"/>
+                        </wps:cNvSpPr>
+                        <wps:spPr bwMode="auto">
+                          <a:xfrm>
+                            <a:off x="2857500" y="1028700"/>
+                            <a:ext cx="1828800" cy="457200"/>
+                          </a:xfrm>
+                          <a:prstGeom prst="rect">
+                            <a:avLst/>
+                          </a:prstGeom>
+                          <a:solidFill>
+                            <a:srgbClr val="FFFFFF"/>
+                          </a:solidFill>
+                          <a:ln>
+                            <a:noFill/>
+                          </a:ln>
+                          <a:extLst>
+                            <a:ext uri="{91240B29-F687-4F45-9708-019B960494DF}">
+                              <a14:hiddenLine xmlns:a14="http://schemas.microsoft.com/office/drawing/2010/main" w="9525">
+                                <a:solidFill>
+                                  <a:srgbClr val="000000"/>
+                                </a:solidFill>
+                                <a:miter lim="800000"/>
+                                <a:headEnd/>
+                                <a:tailEnd/>
+                              </a14:hiddenLine>
+                            </a:ext>
+                          </a:extLst>
+                        </wps:spPr>
+                        <wps:txbx>
+                          <w:txbxContent>
+                            <w:p>
+                              <w:pPr>
+                                <w:rPr>
+                                  <w:rFonts w:ascii="Arial" w:hAnsi="Arial" w:cs="Arial"/>
+                                  <w:sz w:val="20"/>
+                                  <w:szCs w:val="20"/>
+                                </w:rPr>
+                              </w:pPr>
+                              <w:r>
+                                <w:rPr>
+                                  <w:rFonts w:ascii="Arial" w:hAnsi="Arial" w:cs="Arial"/>
+                                  <w:sz w:val="20"/>
+                                  <w:szCs w:val="20"/>
+                                </w:rPr>
+                                <w:t>Колесо остана</w:t>
+                              </w:r>
+                              <w:r>
+                                <w:rPr>
+                                  <w:rFonts w:ascii="Arial" w:hAnsi="Arial" w:cs="Arial"/>
+                                  <w:sz w:val="20"/>
+                                  <w:szCs w:val="20"/>
+                                </w:rPr>
+                                <w:t>в</w:t>
+                              </w:r>
+                              <w:r>
+                                <w:rPr>
+                                  <w:rFonts w:ascii="Arial" w:hAnsi="Arial" w:cs="Arial"/>
+                                  <w:sz w:val="20"/>
+                                  <w:szCs w:val="20"/>
+                                </w:rPr>
+                                <w:t>лива</w:t>
+                              </w:r>
+                              <w:r>
+                                <w:rPr>
+                                  <w:rFonts w:ascii="Arial" w:hAnsi="Arial" w:cs="Arial"/>
+                                  <w:sz w:val="20"/>
+                                  <w:szCs w:val="20"/>
+                                </w:rPr>
+                                <w:t xml:space="preserve">ется в Красной области </w:t>
+                              </w:r>
+                              <w:r>
+                                <w:rPr>
+                                  <w:rFonts w:ascii="Arial" w:hAnsi="Arial" w:cs="Arial"/>
+                                  <w:sz w:val="20"/>
+                                  <w:szCs w:val="20"/>
+                                </w:rPr>
+                                <w:t xml:space="preserve">с </w:t>
+                              </w:r>
+                              <w:r>
+                                <w:rPr>
+                                  <w:rFonts w:ascii="Arial" w:hAnsi="Arial" w:cs="Arial"/>
+                                  <w:sz w:val="20"/>
+                                  <w:szCs w:val="20"/>
+                                  <w:lang w:val="en-US"/>
+                                </w:rPr>
+                                <w:t>P</w:t>
+                              </w:r>
+                              <w:r>
+                                <w:rPr>
+                                  <w:rFonts w:ascii="Arial" w:hAnsi="Arial" w:cs="Arial"/>
+                                  <w:sz w:val="20"/>
+                                  <w:szCs w:val="20"/>
+                                  <w:vertAlign w:val="subscript"/>
+                                </w:rPr>
+                                <w:t>2</w:t>
+                              </w:r>
+                              <w:r>
+                                <w:rPr>
+                                  <w:rFonts w:ascii="Arial" w:hAnsi="Arial" w:cs="Arial"/>
+                                  <w:sz w:val="20"/>
+                                  <w:szCs w:val="20"/>
+                                </w:rPr>
+                                <w:t>=0</w:t>
+                              </w:r>
+                              <w:r>
+                                <w:rPr>
+                                  <w:rFonts w:ascii="Arial" w:hAnsi="Arial" w:cs="Arial"/>
+                                  <w:sz w:val="20"/>
+                                  <w:szCs w:val="20"/>
+                                </w:rPr>
+                                <w:t>,</w:t>
+                              </w:r>
+                              <w:r>
+                                <w:rPr>
+                                  <w:rFonts w:ascii="Arial" w:hAnsi="Arial" w:cs="Arial"/>
+                                  <w:sz w:val="20"/>
+                                  <w:szCs w:val="20"/>
+                                </w:rPr>
+                                <w:t>7</w:t>
+                              </w:r>
+                            </w:p>
+                          </w:txbxContent>
+                        </wps:txbx>
+                        <wps:bodyPr rot="0" vert="horz" wrap="square" lIns="91440" tIns="45720" rIns="91440" bIns="45720" anchor="t" anchorCtr="0" upright="1">
+                          <a:noAutofit/>
+                        </wps:bodyPr>
+                      </wps:wsp>
+                      <wps:wsp>
+                        <wps:cNvPr id="1068" name="Text Box 1002"/>
+                        <wps:cNvSpPr txBox="1">
+                          <a:spLocks noChangeArrowheads="1"/>
+                        </wps:cNvSpPr>
+                        <wps:spPr bwMode="auto">
+                          <a:xfrm>
+                            <a:off x="2857500" y="114300"/>
+                            <a:ext cx="1943100" cy="457200"/>
+                          </a:xfrm>
+                          <a:prstGeom prst="rect">
+                            <a:avLst/>
+                          </a:prstGeom>
+                          <a:solidFill>
+                            <a:srgbClr val="FFFFFF"/>
+                          </a:solidFill>
+                          <a:ln>
+                            <a:noFill/>
+                          </a:ln>
+                          <a:extLst>
+                            <a:ext uri="{91240B29-F687-4F45-9708-019B960494DF}">
+                              <a14:hiddenLine xmlns:a14="http://schemas.microsoft.com/office/drawing/2010/main" w="9525">
+                                <a:solidFill>
+                                  <a:srgbClr val="000000"/>
+                                </a:solidFill>
+                                <a:miter lim="800000"/>
+                                <a:headEnd/>
+                                <a:tailEnd/>
+                              </a14:hiddenLine>
+                            </a:ext>
+                          </a:extLst>
+                        </wps:spPr>
+                        <wps:txbx>
+                          <w:txbxContent>
+                            <w:p>
+                              <w:pPr>
+                                <w:rPr>
+                                  <w:rFonts w:ascii="Arial" w:hAnsi="Arial" w:cs="Arial"/>
+                                  <w:sz w:val="20"/>
+                                  <w:szCs w:val="20"/>
+                                </w:rPr>
+                              </w:pPr>
+                              <w:r>
+                                <w:rPr>
+                                  <w:rFonts w:ascii="Arial" w:hAnsi="Arial" w:cs="Arial"/>
+                                  <w:sz w:val="20"/>
+                                  <w:szCs w:val="20"/>
+                                </w:rPr>
+                                <w:t xml:space="preserve">Колесо останавливается в Белой области с </w:t>
+                              </w:r>
+                              <w:r>
+                                <w:rPr>
+                                  <w:rFonts w:ascii="Arial" w:hAnsi="Arial" w:cs="Arial"/>
+                                  <w:sz w:val="20"/>
+                                  <w:szCs w:val="20"/>
+                                  <w:lang w:val="en-US"/>
+                                </w:rPr>
+                                <w:t>P</w:t>
+                              </w:r>
+                              <w:r>
+                                <w:rPr>
+                                  <w:rFonts w:ascii="Arial" w:hAnsi="Arial" w:cs="Arial"/>
+                                  <w:sz w:val="20"/>
+                                  <w:szCs w:val="20"/>
+                                  <w:vertAlign w:val="subscript"/>
+                                </w:rPr>
+                                <w:t>1</w:t>
+                              </w:r>
+                              <w:r>
+                                <w:rPr>
+                                  <w:rFonts w:ascii="Arial" w:hAnsi="Arial" w:cs="Arial"/>
+                                  <w:sz w:val="20"/>
+                                  <w:szCs w:val="20"/>
+                                </w:rPr>
+                                <w:t>=0,3</w:t>
+                              </w:r>
+                            </w:p>
+                          </w:txbxContent>
+                        </wps:txbx>
+                        <wps:bodyPr rot="0" vert="horz" wrap="square" lIns="91440" tIns="45720" rIns="91440" bIns="45720" anchor="t" anchorCtr="0" upright="1">
+                          <a:noAutofit/>
+                        </wps:bodyPr>
+                      </wps:wsp>
+                      <wps:wsp>
+                        <wps:cNvPr id="1069" name="Text Box 1003"/>
+                        <wps:cNvSpPr txBox="1">
+                          <a:spLocks noChangeArrowheads="1"/>
+                        </wps:cNvSpPr>
+                        <wps:spPr bwMode="auto">
+                          <a:xfrm>
+                            <a:off x="228600" y="1943100"/>
+                            <a:ext cx="1485900" cy="457200"/>
+                          </a:xfrm>
+                          <a:prstGeom prst="rect">
+                            <a:avLst/>
+                          </a:prstGeom>
+                          <a:solidFill>
+                            <a:srgbClr val="FFFFFF"/>
+                          </a:solidFill>
+                          <a:ln>
+                            <a:noFill/>
+                          </a:ln>
+                          <a:extLst>
+                            <a:ext uri="{91240B29-F687-4F45-9708-019B960494DF}">
+                              <a14:hiddenLine xmlns:a14="http://schemas.microsoft.com/office/drawing/2010/main" w="9525">
+                                <a:solidFill>
+                                  <a:srgbClr val="000000"/>
+                                </a:solidFill>
+                                <a:miter lim="800000"/>
+                                <a:headEnd/>
+                                <a:tailEnd/>
+                              </a14:hiddenLine>
+                            </a:ext>
+                          </a:extLst>
+                        </wps:spPr>
+                        <wps:txbx>
+                          <w:txbxContent>
+                            <w:p>
+                              <w:pPr>
+                                <w:rPr>
+                                  <w:rFonts w:ascii="Arial" w:hAnsi="Arial" w:cs="Arial"/>
+                                  <w:sz w:val="20"/>
+                                  <w:szCs w:val="20"/>
+                                </w:rPr>
+                              </w:pPr>
+                              <w:r>
+                                <w:rPr>
+                                  <w:rFonts w:ascii="Arial" w:hAnsi="Arial" w:cs="Arial"/>
+                                  <w:sz w:val="20"/>
+                                  <w:szCs w:val="20"/>
+                                </w:rPr>
+                                <w:t>Нажатие на кнопку</w:t>
+                              </w:r>
+                              <w:r>
+                                <w:rPr>
+                                  <w:rFonts w:ascii="Arial" w:hAnsi="Arial" w:cs="Arial"/>
+                                  <w:sz w:val="20"/>
+                                  <w:szCs w:val="20"/>
+                                </w:rPr>
+                                <w:t xml:space="preserve"> Слабого вращения</w:t>
+                              </w:r>
+                            </w:p>
+                          </w:txbxContent>
+                        </wps:txbx>
+                        <wps:bodyPr rot="0" vert="horz" wrap="square" lIns="91440" tIns="45720" rIns="91440" bIns="45720" anchor="t" anchorCtr="0" upright="1">
+                          <a:noAutofit/>
+                        </wps:bodyPr>
+                      </wps:wsp>
+                      <wps:wsp>
+                        <wps:cNvPr id="1070" name="Text Box 1004"/>
+                        <wps:cNvSpPr txBox="1">
+                          <a:spLocks noChangeArrowheads="1"/>
+                        </wps:cNvSpPr>
+                        <wps:spPr bwMode="auto">
+                          <a:xfrm>
+                            <a:off x="342900" y="800100"/>
+                            <a:ext cx="1485900" cy="457200"/>
+                          </a:xfrm>
+                          <a:prstGeom prst="rect">
+                            <a:avLst/>
+                          </a:prstGeom>
+                          <a:solidFill>
+                            <a:srgbClr val="FFFFFF"/>
+                          </a:solidFill>
+                          <a:ln>
+                            <a:noFill/>
+                          </a:ln>
+                          <a:extLst>
+                            <a:ext uri="{91240B29-F687-4F45-9708-019B960494DF}">
+                              <a14:hiddenLine xmlns:a14="http://schemas.microsoft.com/office/drawing/2010/main" w="9525">
+                                <a:solidFill>
+                                  <a:srgbClr val="000000"/>
+                                </a:solidFill>
+                                <a:miter lim="800000"/>
+                                <a:headEnd/>
+                                <a:tailEnd/>
+                              </a14:hiddenLine>
+                            </a:ext>
+                          </a:extLst>
+                        </wps:spPr>
+                        <wps:txbx>
+                          <w:txbxContent>
+                            <w:p>
+                              <w:pPr>
+                                <w:rPr>
+                                  <w:rFonts w:ascii="Arial" w:hAnsi="Arial" w:cs="Arial"/>
+                                  <w:sz w:val="20"/>
+                                  <w:szCs w:val="20"/>
+                                </w:rPr>
+                              </w:pPr>
+                              <w:r>
+                                <w:rPr>
+                                  <w:rFonts w:ascii="Arial" w:hAnsi="Arial" w:cs="Arial"/>
+                                  <w:sz w:val="20"/>
+                                  <w:szCs w:val="20"/>
+                                </w:rPr>
+                                <w:t>Нажатие на кнопку</w:t>
+                              </w:r>
+                              <w:r>
+                                <w:rPr>
+                                  <w:rFonts w:ascii="Arial" w:hAnsi="Arial" w:cs="Arial"/>
+                                  <w:sz w:val="20"/>
+                                  <w:szCs w:val="20"/>
+                                </w:rPr>
+                                <w:t xml:space="preserve"> Сильного вращения</w:t>
+                              </w:r>
+                            </w:p>
+                          </w:txbxContent>
+                        </wps:txbx>
+                        <wps:bodyPr rot="0" vert="horz" wrap="square" lIns="91440" tIns="45720" rIns="91440" bIns="45720" anchor="t" anchorCtr="0" upright="1">
+                          <a:noAutofit/>
+                        </wps:bodyPr>
+                      </wps:wsp>
+                      <wps:wsp>
+                        <wps:cNvPr id="1071" name="Text Box 1005"/>
+                        <wps:cNvSpPr txBox="1">
+                          <a:spLocks noChangeArrowheads="1"/>
+                        </wps:cNvSpPr>
+                        <wps:spPr bwMode="auto">
+                          <a:xfrm>
+                            <a:off x="114300" y="1486535"/>
+                            <a:ext cx="342900" cy="342265"/>
+                          </a:xfrm>
+                          <a:prstGeom prst="rect">
+                            <a:avLst/>
+                          </a:prstGeom>
+                          <a:solidFill>
+                            <a:srgbClr val="FFFFFF"/>
+                          </a:solidFill>
+                          <a:ln w="9525">
+                            <a:solidFill>
+                              <a:srgbClr val="000000"/>
+                            </a:solidFill>
+                            <a:miter lim="800000"/>
+                            <a:headEnd/>
+                            <a:tailEnd/>
+                          </a:ln>
+                        </wps:spPr>
+                        <wps:txbx>
+                          <w:txbxContent>
+                            <w:p>
+                              <w:pPr>
+                                <w:rPr>
+                                  <w:lang w:val="en-US"/>
+                                </w:rPr>
+                              </w:pPr>
+                              <w:r>
+                                <w:rPr>
+                                  <w:lang w:val="en-US"/>
+                                </w:rPr>
+                                <w:t>1</w:t>
+                              </w:r>
+                            </w:p>
+                          </w:txbxContent>
+                        </wps:txbx>
+                        <wps:bodyPr rot="0" vert="horz" wrap="square" lIns="91440" tIns="45720" rIns="91440" bIns="45720" anchor="t" anchorCtr="0" upright="1">
+                          <a:noAutofit/>
+                        </wps:bodyPr>
+                      </wps:wsp>
+                      <wps:wsp>
+                        <wps:cNvPr id="1072" name="Text Box 1006"/>
+                        <wps:cNvSpPr txBox="1">
+                          <a:spLocks noChangeArrowheads="1"/>
+                        </wps:cNvSpPr>
+                        <wps:spPr bwMode="auto">
+                          <a:xfrm>
+                            <a:off x="161925" y="2896870"/>
+                            <a:ext cx="5600700" cy="342900"/>
+                          </a:xfrm>
+                          <a:prstGeom prst="rect">
+                            <a:avLst/>
+                          </a:prstGeom>
+                          <a:solidFill>
+                            <a:srgbClr val="FFFFFF"/>
+                          </a:solidFill>
+                          <a:ln>
+                            <a:noFill/>
+                          </a:ln>
+                          <a:extLst>
+                            <a:ext uri="{91240B29-F687-4F45-9708-019B960494DF}">
+                              <a14:hiddenLine xmlns:a14="http://schemas.microsoft.com/office/drawing/2010/main" w="9525">
+                                <a:solidFill>
+                                  <a:srgbClr val="000000"/>
+                                </a:solidFill>
+                                <a:miter lim="800000"/>
+                                <a:headEnd/>
+                                <a:tailEnd/>
+                              </a14:hiddenLine>
+                            </a:ext>
+                          </a:extLst>
+                        </wps:spPr>
+                        <wps:txbx>
+                          <w:txbxContent>
+                            <w:p>
+                              <w:r>
+                                <w:t>Рисунок</w:t>
+                              </w:r>
+                              <w:r>
+                                <w:t xml:space="preserve"> 1. </w:t>
+                              </w:r>
+                              <w:r>
+                                <w:t>Дерево</w:t>
+                              </w:r>
+                              <w:r>
+                                <w:t xml:space="preserve"> </w:t>
+                              </w:r>
+                              <w:r>
+                                <w:t>решений</w:t>
+                              </w:r>
+                              <w:r>
+                                <w:t xml:space="preserve"> </w:t>
+                              </w:r>
+                              <w:r>
+                                <w:t>задачи</w:t>
+                              </w:r>
+                              <w:r>
+                                <w:t>:</w:t>
+                              </w:r>
+                              <w:r>
+                                <w:t xml:space="preserve"> </w:t>
+                              </w:r>
+                              <w:r>
+                                <w:t>Т</w:t>
+                              </w:r>
+                              <w:r>
+                                <w:t>елевизионная игра «Колесо Фортуны»</w:t>
+                              </w:r>
+                            </w:p>
+                          </w:txbxContent>
+                        </wps:txbx>
+                        <wps:bodyPr rot="0" vert="horz" wrap="square" lIns="91440" tIns="45720" rIns="91440" bIns="45720" anchor="t" anchorCtr="0" upright="1">
+                          <a:noAutofit/>
+                        </wps:bodyPr>
+                      </wps:wsp>
+                      <wps:wsp>
+                        <wps:cNvPr id="1073" name="Oval 1007"/>
+                        <wps:cNvSpPr>
+                          <a:spLocks noChangeArrowheads="1"/>
+                        </wps:cNvSpPr>
+                        <wps:spPr bwMode="auto">
+                          <a:xfrm>
+                            <a:off x="2400300" y="571500"/>
+                            <a:ext cx="456565" cy="457200"/>
+                          </a:xfrm>
+                          <a:prstGeom prst="ellipse">
+                            <a:avLst/>
+                          </a:prstGeom>
+                          <a:solidFill>
+                            <a:srgbClr val="FFFFFF"/>
+                          </a:solidFill>
+                          <a:ln w="9525">
+                            <a:solidFill>
+                              <a:srgbClr val="000000"/>
+                            </a:solidFill>
+                            <a:round/>
+                            <a:headEnd/>
+                            <a:tailEnd/>
+                          </a:ln>
+                        </wps:spPr>
+                        <wps:bodyPr rot="0" vert="horz" wrap="square" lIns="91440" tIns="45720" rIns="91440" bIns="45720" anchor="t" anchorCtr="0" upright="1">
+                          <a:noAutofit/>
+                        </wps:bodyPr>
+                      </wps:wsp>
+                      <wps:wsp>
+                        <wps:cNvPr id="1074" name="Text Box 1008"/>
+                        <wps:cNvSpPr txBox="1">
+                          <a:spLocks noChangeArrowheads="1"/>
+                        </wps:cNvSpPr>
+                        <wps:spPr bwMode="auto">
+                          <a:xfrm>
+                            <a:off x="2514600" y="685165"/>
+                            <a:ext cx="228600" cy="229235"/>
+                          </a:xfrm>
+                          <a:prstGeom prst="rect">
+                            <a:avLst/>
+                          </a:prstGeom>
+                          <a:solidFill>
+                            <a:srgbClr val="FFFFFF"/>
+                          </a:solidFill>
+                          <a:ln>
+                            <a:noFill/>
+                          </a:ln>
+                          <a:extLst>
+                            <a:ext uri="{91240B29-F687-4F45-9708-019B960494DF}">
+                              <a14:hiddenLine xmlns:a14="http://schemas.microsoft.com/office/drawing/2010/main" w="9525">
+                                <a:solidFill>
+                                  <a:srgbClr val="000000"/>
+                                </a:solidFill>
+                                <a:miter lim="800000"/>
+                                <a:headEnd/>
+                                <a:tailEnd/>
+                              </a14:hiddenLine>
+                            </a:ext>
+                          </a:extLst>
+                        </wps:spPr>
+                        <wps:txbx>
+                          <w:txbxContent>
+                            <w:p>
+                              <w:pPr>
+                                <w:rPr>
+                                  <w:sz w:val="22"/>
+                                  <w:szCs w:val="22"/>
+                                  <w:lang w:val="en-US"/>
+                                </w:rPr>
+                              </w:pPr>
+                              <w:r>
+                                <w:rPr>
+                                  <w:sz w:val="22"/>
+                                  <w:szCs w:val="22"/>
+                                  <w:lang w:val="en-US"/>
+                                </w:rPr>
+                                <w:t>2</w:t>
+                              </w:r>
+                            </w:p>
+                          </w:txbxContent>
+                        </wps:txbx>
+                        <wps:bodyPr rot="0" vert="horz" wrap="square" lIns="91440" tIns="45720" rIns="91440" bIns="45720" anchor="t" anchorCtr="0" upright="1">
+                          <a:noAutofit/>
+                        </wps:bodyPr>
+                      </wps:wsp>
+                      <wps:wsp>
+                        <wps:cNvPr id="1075" name="Oval 1009"/>
+                        <wps:cNvSpPr>
+                          <a:spLocks noChangeArrowheads="1"/>
+                        </wps:cNvSpPr>
+                        <wps:spPr bwMode="auto">
+                          <a:xfrm>
+                            <a:off x="2286635" y="1943100"/>
+                            <a:ext cx="456565" cy="457200"/>
+                          </a:xfrm>
+                          <a:prstGeom prst="ellipse">
+                            <a:avLst/>
+                          </a:prstGeom>
+                          <a:solidFill>
+                            <a:srgbClr val="FFFFFF"/>
+                          </a:solidFill>
+                          <a:ln w="9525">
+                            <a:solidFill>
+                              <a:srgbClr val="000000"/>
+                            </a:solidFill>
+                            <a:round/>
+                            <a:headEnd/>
+                            <a:tailEnd/>
+                          </a:ln>
+                        </wps:spPr>
+                        <wps:bodyPr rot="0" vert="horz" wrap="square" lIns="91440" tIns="45720" rIns="91440" bIns="45720" anchor="t" anchorCtr="0" upright="1">
+                          <a:noAutofit/>
+                        </wps:bodyPr>
+                      </wps:wsp>
+                      <wps:wsp>
+                        <wps:cNvPr id="1076" name="Text Box 1010"/>
+                        <wps:cNvSpPr txBox="1">
+                          <a:spLocks noChangeArrowheads="1"/>
+                        </wps:cNvSpPr>
+                        <wps:spPr bwMode="auto">
+                          <a:xfrm>
+                            <a:off x="2400300" y="2056765"/>
+                            <a:ext cx="228600" cy="229235"/>
+                          </a:xfrm>
+                          <a:prstGeom prst="rect">
+                            <a:avLst/>
+                          </a:prstGeom>
+                          <a:solidFill>
+                            <a:srgbClr val="FFFFFF"/>
+                          </a:solidFill>
+                          <a:ln>
+                            <a:noFill/>
+                          </a:ln>
+                          <a:extLst>
+                            <a:ext uri="{91240B29-F687-4F45-9708-019B960494DF}">
+                              <a14:hiddenLine xmlns:a14="http://schemas.microsoft.com/office/drawing/2010/main" w="9525">
+                                <a:solidFill>
+                                  <a:srgbClr val="000000"/>
+                                </a:solidFill>
+                                <a:miter lim="800000"/>
+                                <a:headEnd/>
+                                <a:tailEnd/>
+                              </a14:hiddenLine>
+                            </a:ext>
+                          </a:extLst>
+                        </wps:spPr>
+                        <wps:txbx>
+                          <w:txbxContent>
+                            <w:p>
+                              <w:pPr>
+                                <w:rPr>
+                                  <w:sz w:val="22"/>
+                                  <w:szCs w:val="22"/>
+                                  <w:lang w:val="en-US"/>
+                                </w:rPr>
+                              </w:pPr>
+                              <w:r>
+                                <w:rPr>
+                                  <w:sz w:val="22"/>
+                                  <w:szCs w:val="22"/>
+                                  <w:lang w:val="en-US"/>
+                                </w:rPr>
+                                <w:t>3</w:t>
+                              </w:r>
+                            </w:p>
+                          </w:txbxContent>
+                        </wps:txbx>
+                        <wps:bodyPr rot="0" vert="horz" wrap="square" lIns="91440" tIns="45720" rIns="91440" bIns="45720" anchor="t" anchorCtr="0" upright="1">
+                          <a:noAutofit/>
+                        </wps:bodyPr>
+                      </wps:wsp>
+                      <wps:wsp>
+                        <wps:cNvPr id="1077" name="Line 1011"/>
+                        <wps:cNvCnPr/>
+                        <wps:spPr bwMode="auto">
+                          <a:xfrm flipV="1">
+                            <a:off x="2857500" y="342900"/>
+                            <a:ext cx="2628900" cy="457200"/>
+                          </a:xfrm>
+                          <a:prstGeom prst="line">
+                            <a:avLst/>
+                          </a:prstGeom>
+                          <a:noFill/>
+                          <a:ln w="9525">
+                            <a:solidFill>
+                              <a:srgbClr val="000000"/>
+                            </a:solidFill>
+                            <a:round/>
+                            <a:headEnd/>
+                            <a:tailEnd type="triangle" w="med" len="med"/>
+                          </a:ln>
+                          <a:extLst>
+                            <a:ext uri="{909E8E84-426E-40DD-AFC4-6F175D3DCCD1}">
+                              <a14:hiddenFill xmlns:a14="http://schemas.microsoft.com/office/drawing/2010/main">
+                                <a:noFill/>
+                              </a14:hiddenFill>
+                            </a:ext>
+                          </a:extLst>
+                        </wps:spPr>
+                        <wps:bodyPr/>
+                      </wps:wsp>
+                      <wps:wsp>
+                        <wps:cNvPr id="1078" name="Line 1012"/>
+                        <wps:cNvCnPr/>
+                        <wps:spPr bwMode="auto">
+                          <a:xfrm>
+                            <a:off x="2857500" y="800100"/>
+                            <a:ext cx="2628900" cy="342900"/>
+                          </a:xfrm>
+                          <a:prstGeom prst="line">
+                            <a:avLst/>
+                          </a:prstGeom>
+                          <a:noFill/>
+                          <a:ln w="9525">
+                            <a:solidFill>
+                              <a:srgbClr val="000000"/>
+                            </a:solidFill>
+                            <a:round/>
+                            <a:headEnd/>
+                            <a:tailEnd type="triangle" w="med" len="med"/>
+                          </a:ln>
+                          <a:extLst>
+                            <a:ext uri="{909E8E84-426E-40DD-AFC4-6F175D3DCCD1}">
+                              <a14:hiddenFill xmlns:a14="http://schemas.microsoft.com/office/drawing/2010/main">
+                                <a:noFill/>
+                              </a14:hiddenFill>
+                            </a:ext>
+                          </a:extLst>
+                        </wps:spPr>
+                        <wps:bodyPr/>
+                      </wps:wsp>
+                      <wps:wsp>
+                        <wps:cNvPr id="1079" name="Line 1013"/>
+                        <wps:cNvCnPr/>
+                        <wps:spPr bwMode="auto">
+                          <a:xfrm flipV="1">
+                            <a:off x="2743200" y="1828800"/>
+                            <a:ext cx="2743200" cy="342900"/>
+                          </a:xfrm>
+                          <a:prstGeom prst="line">
+                            <a:avLst/>
+                          </a:prstGeom>
+                          <a:noFill/>
+                          <a:ln w="9525">
+                            <a:solidFill>
+                              <a:srgbClr val="000000"/>
+                            </a:solidFill>
+                            <a:round/>
+                            <a:headEnd/>
+                            <a:tailEnd type="triangle" w="med" len="med"/>
+                          </a:ln>
+                          <a:extLst>
+                            <a:ext uri="{909E8E84-426E-40DD-AFC4-6F175D3DCCD1}">
+                              <a14:hiddenFill xmlns:a14="http://schemas.microsoft.com/office/drawing/2010/main">
+                                <a:noFill/>
+                              </a14:hiddenFill>
+                            </a:ext>
+                          </a:extLst>
+                        </wps:spPr>
+                        <wps:bodyPr/>
+                      </wps:wsp>
+                      <wps:wsp>
+                        <wps:cNvPr id="1080" name="Line 1014"/>
+                        <wps:cNvCnPr/>
+                        <wps:spPr bwMode="auto">
+                          <a:xfrm>
+                            <a:off x="2743200" y="2171700"/>
+                            <a:ext cx="2743200" cy="342900"/>
+                          </a:xfrm>
+                          <a:prstGeom prst="line">
+                            <a:avLst/>
+                          </a:prstGeom>
+                          <a:noFill/>
+                          <a:ln w="9525">
+                            <a:solidFill>
+                              <a:srgbClr val="000000"/>
+                            </a:solidFill>
+                            <a:round/>
+                            <a:headEnd/>
+                            <a:tailEnd type="triangle" w="med" len="med"/>
+                          </a:ln>
+                          <a:extLst>
+                            <a:ext uri="{909E8E84-426E-40DD-AFC4-6F175D3DCCD1}">
+                              <a14:hiddenFill xmlns:a14="http://schemas.microsoft.com/office/drawing/2010/main">
+                                <a:noFill/>
+                              </a14:hiddenFill>
+                            </a:ext>
+                          </a:extLst>
+                        </wps:spPr>
+                        <wps:bodyPr/>
+                      </wps:wsp>
+                      <wps:wsp>
+                        <wps:cNvPr id="1081" name="Text Box 1015"/>
+                        <wps:cNvSpPr txBox="1">
+                          <a:spLocks noChangeArrowheads="1"/>
+                        </wps:cNvSpPr>
+                        <wps:spPr bwMode="auto">
+                          <a:xfrm>
+                            <a:off x="5486400" y="114300"/>
+                            <a:ext cx="685800" cy="342900"/>
+                          </a:xfrm>
+                          <a:prstGeom prst="rect">
+                            <a:avLst/>
+                          </a:prstGeom>
+                          <a:solidFill>
+                            <a:srgbClr val="FFFFFF"/>
+                          </a:solidFill>
+                          <a:ln w="9525">
+                            <a:solidFill>
+                              <a:srgbClr val="000000"/>
+                            </a:solidFill>
+                            <a:miter lim="800000"/>
+                            <a:headEnd/>
+                            <a:tailEnd/>
+                          </a:ln>
+                        </wps:spPr>
+                        <wps:txbx>
+                          <w:txbxContent>
+                            <w:p>
+                              <w:pPr>
+                                <w:rPr>
+                                  <w:lang w:val="en-US"/>
+                                </w:rPr>
+                              </w:pPr>
+                              <w:r>
+                                <w:rPr>
+                                  <w:lang w:val="en-US"/>
+                                </w:rPr>
+                                <w:t>$800</w:t>
+                              </w:r>
+                            </w:p>
+                          </w:txbxContent>
+                        </wps:txbx>
+                        <wps:bodyPr rot="0" vert="horz" wrap="square" lIns="91440" tIns="45720" rIns="91440" bIns="45720" anchor="t" anchorCtr="0" upright="1">
+                          <a:noAutofit/>
+                        </wps:bodyPr>
+                      </wps:wsp>
+                      <wps:wsp>
+                        <wps:cNvPr id="1082" name="Text Box 1016"/>
+                        <wps:cNvSpPr txBox="1">
+                          <a:spLocks noChangeArrowheads="1"/>
+                        </wps:cNvSpPr>
+                        <wps:spPr bwMode="auto">
+                          <a:xfrm>
+                            <a:off x="5486400" y="914400"/>
+                            <a:ext cx="685800" cy="342900"/>
+                          </a:xfrm>
+                          <a:prstGeom prst="rect">
+                            <a:avLst/>
+                          </a:prstGeom>
+                          <a:solidFill>
+                            <a:srgbClr val="FFFFFF"/>
+                          </a:solidFill>
+                          <a:ln w="9525">
+                            <a:solidFill>
+                              <a:srgbClr val="000000"/>
+                            </a:solidFill>
+                            <a:miter lim="800000"/>
+                            <a:headEnd/>
+                            <a:tailEnd/>
+                          </a:ln>
+                        </wps:spPr>
+                        <wps:txbx>
+                          <w:txbxContent>
+                            <w:p>
+                              <w:pPr>
+                                <w:rPr>
+                                  <w:lang w:val="en-US"/>
+                                </w:rPr>
+                              </w:pPr>
+                              <w:r>
+                                <w:rPr>
+                                  <w:lang w:val="en-US"/>
+                                </w:rPr>
+                                <w:t>$200</w:t>
+                              </w:r>
+                            </w:p>
+                          </w:txbxContent>
+                        </wps:txbx>
+                        <wps:bodyPr rot="0" vert="horz" wrap="square" lIns="91440" tIns="45720" rIns="91440" bIns="45720" anchor="t" anchorCtr="0" upright="1">
+                          <a:noAutofit/>
+                        </wps:bodyPr>
+                      </wps:wsp>
+                      <wps:wsp>
+                        <wps:cNvPr id="1083" name="Text Box 1017"/>
+                        <wps:cNvSpPr txBox="1">
+                          <a:spLocks noChangeArrowheads="1"/>
+                        </wps:cNvSpPr>
+                        <wps:spPr bwMode="auto">
+                          <a:xfrm>
+                            <a:off x="5486400" y="1714500"/>
+                            <a:ext cx="685800" cy="342900"/>
+                          </a:xfrm>
+                          <a:prstGeom prst="rect">
+                            <a:avLst/>
+                          </a:prstGeom>
+                          <a:solidFill>
+                            <a:srgbClr val="FFFFFF"/>
+                          </a:solidFill>
+                          <a:ln w="9525">
+                            <a:solidFill>
+                              <a:srgbClr val="000000"/>
+                            </a:solidFill>
+                            <a:miter lim="800000"/>
+                            <a:headEnd/>
+                            <a:tailEnd/>
+                          </a:ln>
+                        </wps:spPr>
+                        <wps:txbx>
+                          <w:txbxContent>
+                            <w:p>
+                              <w:pPr>
+                                <w:rPr>
+                                  <w:lang w:val="en-US"/>
+                                </w:rPr>
+                              </w:pPr>
+                              <w:r>
+                                <w:t>–</w:t>
+                              </w:r>
+                              <w:r>
+                                <w:rPr>
+                                  <w:lang w:val="en-US"/>
+                                </w:rPr>
+                                <w:t>$2500</w:t>
+                              </w:r>
+                            </w:p>
+                          </w:txbxContent>
+                        </wps:txbx>
+                        <wps:bodyPr rot="0" vert="horz" wrap="square" lIns="91440" tIns="45720" rIns="91440" bIns="45720" anchor="t" anchorCtr="0" upright="1">
+                          <a:noAutofit/>
+                        </wps:bodyPr>
+                      </wps:wsp>
+                      <wps:wsp>
+                        <wps:cNvPr id="1084" name="Text Box 1018"/>
+                        <wps:cNvSpPr txBox="1">
+                          <a:spLocks noChangeArrowheads="1"/>
+                        </wps:cNvSpPr>
+                        <wps:spPr bwMode="auto">
+                          <a:xfrm>
+                            <a:off x="5486400" y="2400300"/>
+                            <a:ext cx="685800" cy="342900"/>
+                          </a:xfrm>
+                          <a:prstGeom prst="rect">
+                            <a:avLst/>
+                          </a:prstGeom>
+                          <a:solidFill>
+                            <a:srgbClr val="FFFFFF"/>
+                          </a:solidFill>
+                          <a:ln w="9525">
+                            <a:solidFill>
+                              <a:srgbClr val="000000"/>
+                            </a:solidFill>
+                            <a:miter lim="800000"/>
+                            <a:headEnd/>
+                            <a:tailEnd/>
+                          </a:ln>
+                        </wps:spPr>
+                        <wps:txbx>
+                          <w:txbxContent>
+                            <w:p>
+                              <w:pPr>
+                                <w:rPr>
+                                  <w:lang w:val="en-US"/>
+                                </w:rPr>
+                              </w:pPr>
+                              <w:r>
+                                <w:rPr>
+                                  <w:lang w:val="en-US"/>
+                                </w:rPr>
+                                <w:t>$1000</w:t>
+                              </w:r>
+                            </w:p>
+                          </w:txbxContent>
+                        </wps:txbx>
+                        <wps:bodyPr rot="0" vert="horz" wrap="square" lIns="91440" tIns="45720" rIns="91440" bIns="45720" anchor="t" anchorCtr="0" upright="1">
+                          <a:noAutofit/>
+                        </wps:bodyPr>
+                      </wps:wsp>
+                      <wps:wsp>
+                        <wps:cNvPr id="1085" name="Oval 1019"/>
+                        <wps:cNvSpPr>
+                          <a:spLocks noChangeArrowheads="1"/>
+                        </wps:cNvSpPr>
+                        <wps:spPr bwMode="auto">
+                          <a:xfrm>
+                            <a:off x="114300" y="457200"/>
+                            <a:ext cx="227965" cy="228600"/>
+                          </a:xfrm>
+                          <a:prstGeom prst="ellipse">
+                            <a:avLst/>
+                          </a:prstGeom>
+                          <a:solidFill>
+                            <a:srgbClr val="FFFFFF"/>
+                          </a:solidFill>
+                          <a:ln w="9525">
+                            <a:solidFill>
+                              <a:srgbClr val="000000"/>
+                            </a:solidFill>
+                            <a:round/>
+                            <a:headEnd/>
+                            <a:tailEnd/>
+                          </a:ln>
+                        </wps:spPr>
+                        <wps:bodyPr rot="0" vert="horz" wrap="square" lIns="91440" tIns="45720" rIns="91440" bIns="45720" anchor="t" anchorCtr="0" upright="1">
+                          <a:noAutofit/>
+                        </wps:bodyPr>
+                      </wps:wsp>
+                      <wps:wsp>
+                        <wps:cNvPr id="1086" name="Text Box 1020"/>
+                        <wps:cNvSpPr txBox="1">
+                          <a:spLocks noChangeArrowheads="1"/>
+                        </wps:cNvSpPr>
+                        <wps:spPr bwMode="auto">
+                          <a:xfrm>
+                            <a:off x="342900" y="114300"/>
+                            <a:ext cx="1485900" cy="228600"/>
+                          </a:xfrm>
+                          <a:prstGeom prst="rect">
+                            <a:avLst/>
+                          </a:prstGeom>
+                          <a:solidFill>
+                            <a:srgbClr val="FFFFFF"/>
+                          </a:solidFill>
+                          <a:ln>
+                            <a:noFill/>
+                          </a:ln>
+                          <a:extLst>
+                            <a:ext uri="{91240B29-F687-4F45-9708-019B960494DF}">
+                              <a14:hiddenLine xmlns:a14="http://schemas.microsoft.com/office/drawing/2010/main" w="9525">
+                                <a:solidFill>
+                                  <a:srgbClr val="000000"/>
+                                </a:solidFill>
+                                <a:miter lim="800000"/>
+                                <a:headEnd/>
+                                <a:tailEnd/>
+                              </a14:hiddenLine>
+                            </a:ext>
+                          </a:extLst>
+                        </wps:spPr>
+                        <wps:txbx>
+                          <w:txbxContent>
+                            <w:p>
+                              <w:pPr>
+                                <w:rPr>
+                                  <w:sz w:val="20"/>
+                                  <w:szCs w:val="20"/>
+                                </w:rPr>
+                              </w:pPr>
+                              <w:r>
+                                <w:rPr>
+                                  <w:sz w:val="20"/>
+                                  <w:szCs w:val="20"/>
+                                  <w:lang w:val="en-US"/>
+                                </w:rPr>
+                                <w:t xml:space="preserve">— </w:t>
+                              </w:r>
+                              <w:r>
+                                <w:rPr>
+                                  <w:sz w:val="20"/>
+                                  <w:szCs w:val="20"/>
+                                </w:rPr>
+                                <w:t>Развилка действий</w:t>
+                              </w:r>
+                            </w:p>
+                          </w:txbxContent>
+                        </wps:txbx>
+                        <wps:bodyPr rot="0" vert="horz" wrap="square" lIns="91440" tIns="45720" rIns="91440" bIns="45720" anchor="t" anchorCtr="0" upright="1">
+                          <a:noAutofit/>
+                        </wps:bodyPr>
+                      </wps:wsp>
+                      <wps:wsp>
+                        <wps:cNvPr id="1087" name="Text Box 1021"/>
+                        <wps:cNvSpPr txBox="1">
+                          <a:spLocks noChangeArrowheads="1"/>
+                        </wps:cNvSpPr>
+                        <wps:spPr bwMode="auto">
+                          <a:xfrm>
+                            <a:off x="114300" y="114300"/>
+                            <a:ext cx="228600" cy="228600"/>
+                          </a:xfrm>
+                          <a:prstGeom prst="rect">
+                            <a:avLst/>
+                          </a:prstGeom>
+                          <a:solidFill>
+                            <a:srgbClr val="FFFFFF"/>
+                          </a:solidFill>
+                          <a:ln w="9525">
+                            <a:solidFill>
+                              <a:srgbClr val="000000"/>
+                            </a:solidFill>
+                            <a:miter lim="800000"/>
+                            <a:headEnd/>
+                            <a:tailEnd/>
+                          </a:ln>
+                        </wps:spPr>
+                        <wps:txbx>
+                          <w:txbxContent>
+                            <w:p>
+                              <w:pPr>
+                                <w:rPr>
+                                  <w:lang w:val="en-US"/>
+                                </w:rPr>
+                              </w:pPr>
+                            </w:p>
+                          </w:txbxContent>
+                        </wps:txbx>
+                        <wps:bodyPr rot="0" vert="horz" wrap="square" lIns="91440" tIns="45720" rIns="91440" bIns="45720" anchor="t" anchorCtr="0" upright="1">
+                          <a:noAutofit/>
+                        </wps:bodyPr>
+                      </wps:wsp>
+                      <wps:wsp>
+                        <wps:cNvPr id="896" name="Line 1022"/>
+                        <wps:cNvCnPr/>
+                        <wps:spPr bwMode="auto">
+                          <a:xfrm flipV="1">
+                            <a:off x="457200" y="914400"/>
+                            <a:ext cx="1943100" cy="685800"/>
+                          </a:xfrm>
+                          <a:prstGeom prst="line">
+                            <a:avLst/>
+                          </a:prstGeom>
+                          <a:noFill/>
+                          <a:ln w="9525">
+                            <a:solidFill>
+                              <a:srgbClr val="000000"/>
+                            </a:solidFill>
+                            <a:round/>
+                            <a:headEnd/>
+                            <a:tailEnd type="triangle" w="med" len="med"/>
+                          </a:ln>
+                          <a:extLst>
+                            <a:ext uri="{909E8E84-426E-40DD-AFC4-6F175D3DCCD1}">
+                              <a14:hiddenFill xmlns:a14="http://schemas.microsoft.com/office/drawing/2010/main">
+                                <a:noFill/>
+                              </a14:hiddenFill>
+                            </a:ext>
+                          </a:extLst>
+                        </wps:spPr>
+                        <wps:bodyPr/>
+                      </wps:wsp>
+                      <wps:wsp>
+                        <wps:cNvPr id="897" name="Line 1023"/>
+                        <wps:cNvCnPr/>
+                        <wps:spPr bwMode="auto">
+                          <a:xfrm>
+                            <a:off x="457200" y="1600200"/>
+                            <a:ext cx="1828800" cy="571500"/>
+                          </a:xfrm>
+                          <a:prstGeom prst="line">
+                            <a:avLst/>
+                          </a:prstGeom>
+                          <a:noFill/>
+                          <a:ln w="9525">
+                            <a:solidFill>
+                              <a:srgbClr val="000000"/>
+                            </a:solidFill>
+                            <a:round/>
+                            <a:headEnd/>
+                            <a:tailEnd type="triangle" w="med" len="med"/>
+                          </a:ln>
+                          <a:extLst>
+                            <a:ext uri="{909E8E84-426E-40DD-AFC4-6F175D3DCCD1}">
+                              <a14:hiddenFill xmlns:a14="http://schemas.microsoft.com/office/drawing/2010/main">
+                                <a:noFill/>
+                              </a14:hiddenFill>
+                            </a:ext>
+                          </a:extLst>
+                        </wps:spPr>
+                        <wps:bodyPr/>
+                      </wps:wsp>
+                    </wpc:wpc>
+                  </a:graphicData>
+                </a:graphic>
+              </wp:inline>
+            </w:drawing>
+          </mc:Choice>
+          <mc:Fallback>
+            <w:pict>
+              <v:group w14:anchorId="5C9D0A5C" id="Canvas 996" o:spid="_x0000_s1026" editas="canvas" style="width:492pt;height:255.1pt;mso-position-horizontal-relative:char;mso-position-vertical-relative:line" coordsize="62484,32397" o:gfxdata="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">
+                <v:shapetype id="_x0000_t75" coordsize="21600,21600" o:spt="75" o:preferrelative="t" path="m@4@5l@4@11@9@11@9@5xe" filled="f" stroked="f">
+                  <v:stroke joinstyle="miter"/>
+                  <v:formulas>
+                    <v:f eqn="if lineDrawn pixelLineWidth 0"/>
+                    <v:f eqn="sum @0 1 0"/>
+                    <v:f eqn="sum 0 0 @1"/>
+                    <v:f eqn="prod @2 1 2"/>
+                    <v:f eqn="prod @3 21600 pixelWidth"/>
+                    <v:f eqn="prod @3 21600 pixelHeight"/>
+                    <v:f eqn="sum @0 0 1"/>
+                    <v:f eqn="prod @6 1 2"/>
+                    <v:f eqn="prod @7 21600 pixelWidth"/>
+                    <v:f eqn="sum @8 21600 0"/>
+                    <v:f eqn="prod @7 21600 pixelHeight"/>
+                    <v:f eqn="sum @10 21600 0"/>
+                  </v:formulas>
+                  <v:path o:extrusionok="f" gradientshapeok="t" o:connecttype="rect"/>
+                  <o:lock v:ext="edit" aspectratio="t"/>
+                </v:shapetype>
+                <v:shape id="_x0000_s1027" type="#_x0000_t75" style="position:absolute;width:62484;height:32397;visibility:visible;mso-wrap-style:square" stroked="t">
+                  <v:fill o:detectmouseclick="t"/>
+                  <v:path o:connecttype="none"/>
+                </v:shape>
+                <v:shapetype id="_x0000_t202" coordsize="21600,21600" o:spt="202" path="m,l,21600r21600,l21600,xe">
+                  <v:stroke joinstyle="miter"/>
+                  <v:path gradientshapeok="t" o:connecttype="rect"/>
+                </v:shapetype>
+                <v:shape id="Text Box 998" o:spid="_x0000_s1028" type="#_x0000_t202" style="position:absolute;left:3429;top:4572;width:14859;height:2286;visibility:visible;mso-wrap-style:square;v-text-anchor:top" o:gfxdata="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" stroked="f">
+                  <v:textbox>
+                    <w:txbxContent>
+                      <w:p>
+                        <w:pPr>
+                          <w:rPr>
+                            <w:sz w:val="20"/>
+                            <w:szCs w:val="20"/>
+                          </w:rPr>
+                        </w:pPr>
+                        <w:r>
+                          <w:rPr>
+                            <w:sz w:val="20"/>
+                            <w:szCs w:val="20"/>
+                            <w:lang w:val="en-US"/>
+                          </w:rPr>
+                          <w:t xml:space="preserve">— </w:t>
+                        </w:r>
+                        <w:r>
+                          <w:rPr>
+                            <w:sz w:val="20"/>
+                            <w:szCs w:val="20"/>
+                          </w:rPr>
+                          <w:t>Развилка событий</w:t>
+                        </w:r>
+                      </w:p>
+                    </w:txbxContent>
+                  </v:textbox>
+                </v:shape>
+                <v:shape id="Text Box 999" o:spid="_x0000_s1029" type="#_x0000_t202" style="position:absolute;left:28575;top:24003;width:18288;height:4572;visibility:visible;mso-wrap-style:square;v-text-anchor:top" o:gfxdata="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" stroked="f">
+                  <v:textbox>
+                    <w:txbxContent>
+                      <w:p>
+                        <w:pPr>
+                          <w:rPr>
+                            <w:rFonts w:ascii="Arial" w:hAnsi="Arial" w:cs="Arial"/>
+                            <w:sz w:val="20"/>
+                            <w:szCs w:val="20"/>
+                          </w:rPr>
+                        </w:pPr>
+                        <w:r>
+                          <w:rPr>
+                            <w:rFonts w:ascii="Arial" w:hAnsi="Arial" w:cs="Arial"/>
+                            <w:sz w:val="20"/>
+                            <w:szCs w:val="20"/>
+                          </w:rPr>
+                          <w:t>Колесо остана</w:t>
+                        </w:r>
+                        <w:r>
+                          <w:rPr>
+                            <w:rFonts w:ascii="Arial" w:hAnsi="Arial" w:cs="Arial"/>
+                            <w:sz w:val="20"/>
+                            <w:szCs w:val="20"/>
+                          </w:rPr>
+                          <w:t>в</w:t>
+                        </w:r>
+                        <w:r>
+                          <w:rPr>
+                            <w:rFonts w:ascii="Arial" w:hAnsi="Arial" w:cs="Arial"/>
+                            <w:sz w:val="20"/>
+                            <w:szCs w:val="20"/>
+                          </w:rPr>
+                          <w:t>лива</w:t>
+                        </w:r>
+                        <w:r>
+                          <w:rPr>
+                            <w:rFonts w:ascii="Arial" w:hAnsi="Arial" w:cs="Arial"/>
+                            <w:sz w:val="20"/>
+                            <w:szCs w:val="20"/>
+                          </w:rPr>
+                          <w:t xml:space="preserve">ется в Красной области </w:t>
+                        </w:r>
+                        <w:r>
+                          <w:rPr>
+                            <w:rFonts w:ascii="Arial" w:hAnsi="Arial" w:cs="Arial"/>
+                            <w:sz w:val="20"/>
+                            <w:szCs w:val="20"/>
+                          </w:rPr>
+                          <w:t xml:space="preserve">с </w:t>
+                        </w:r>
+                        <w:r>
+                          <w:rPr>
+                            <w:rFonts w:ascii="Arial" w:hAnsi="Arial" w:cs="Arial"/>
+                            <w:sz w:val="20"/>
+                            <w:szCs w:val="20"/>
+                            <w:lang w:val="en-US"/>
+                          </w:rPr>
+                          <w:t>P</w:t>
+                        </w:r>
+                        <w:r>
+                          <w:rPr>
+                            <w:rFonts w:ascii="Arial" w:hAnsi="Arial" w:cs="Arial"/>
+                            <w:sz w:val="20"/>
+                            <w:szCs w:val="20"/>
+                            <w:vertAlign w:val="subscript"/>
+                          </w:rPr>
+                          <w:t>2</w:t>
+                        </w:r>
+                        <w:r>
+                          <w:rPr>
+                            <w:rFonts w:ascii="Arial" w:hAnsi="Arial" w:cs="Arial"/>
+                            <w:sz w:val="20"/>
+                            <w:szCs w:val="20"/>
+                          </w:rPr>
+                          <w:t>=0</w:t>
+                        </w:r>
+                        <w:r>
+                          <w:rPr>
+                            <w:rFonts w:ascii="Arial" w:hAnsi="Arial" w:cs="Arial"/>
+                            <w:sz w:val="20"/>
+                            <w:szCs w:val="20"/>
+                          </w:rPr>
+                          <w:t>,</w:t>
+                        </w:r>
+                        <w:r>
+                          <w:rPr>
+                            <w:rFonts w:ascii="Arial" w:hAnsi="Arial" w:cs="Arial"/>
+                            <w:sz w:val="20"/>
+                            <w:szCs w:val="20"/>
+                          </w:rPr>
+                          <w:t>7</w:t>
+                        </w:r>
+                      </w:p>
+                      <w:p/>
+                    </w:txbxContent>
+                  </v:textbox>
+                </v:shape>
+                <v:shape id="Text Box 1000" o:spid="_x0000_s1030" type="#_x0000_t202" style="position:absolute;left:28575;top:16002;width:19431;height:4572;visibility:visible;mso-wrap-style:square;v-text-anchor:top" o:gfxdata="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" stroked="f">
+                  <v:textbox>
+                    <w:txbxContent>
+                      <w:p>
+                        <w:pPr>
+                          <w:rPr>
+                            <w:rFonts w:ascii="Arial" w:hAnsi="Arial" w:cs="Arial"/>
+                            <w:sz w:val="20"/>
+                            <w:szCs w:val="20"/>
+                          </w:rPr>
+                        </w:pPr>
+                        <w:r>
+                          <w:rPr>
+                            <w:rFonts w:ascii="Arial" w:hAnsi="Arial" w:cs="Arial"/>
+                            <w:sz w:val="20"/>
+                            <w:szCs w:val="20"/>
+                          </w:rPr>
+                          <w:t xml:space="preserve">Колесо останавливается в Белой области с </w:t>
+                        </w:r>
+                        <w:r>
+                          <w:rPr>
+                            <w:rFonts w:ascii="Arial" w:hAnsi="Arial" w:cs="Arial"/>
+                            <w:sz w:val="20"/>
+                            <w:szCs w:val="20"/>
+                            <w:lang w:val="en-US"/>
+                          </w:rPr>
+                          <w:t>P</w:t>
+                        </w:r>
+                        <w:r>
+                          <w:rPr>
+                            <w:rFonts w:ascii="Arial" w:hAnsi="Arial" w:cs="Arial"/>
+                            <w:sz w:val="20"/>
+                            <w:szCs w:val="20"/>
+                            <w:vertAlign w:val="subscript"/>
+                          </w:rPr>
+                          <w:t>1</w:t>
+                        </w:r>
+                        <w:r>
+                          <w:rPr>
+                            <w:rFonts w:ascii="Arial" w:hAnsi="Arial" w:cs="Arial"/>
+                            <w:sz w:val="20"/>
+                            <w:szCs w:val="20"/>
+                          </w:rPr>
+                          <w:t>=0,3</w:t>
+                        </w:r>
+                      </w:p>
+                      <w:p/>
+                    </w:txbxContent>
+                  </v:textbox>
+                </v:shape>
+                <v:shape id="Text Box 1001" o:spid="_x0000_s1031" type="#_x0000_t202" style="position:absolute;left:28575;top:10287;width:18288;height:4572;visibility:visible;mso-wrap-style:square;v-text-anchor:top" o:gfxdata="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" stroked="f">
+                  <v:textbox>
+                    <w:txbxContent>
+                      <w:p>
+                        <w:pPr>
+                          <w:rPr>
+                            <w:rFonts w:ascii="Arial" w:hAnsi="Arial" w:cs="Arial"/>
+                            <w:sz w:val="20"/>
+                            <w:szCs w:val="20"/>
+                          </w:rPr>
+                        </w:pPr>
+                        <w:r>
+                          <w:rPr>
+                            <w:rFonts w:ascii="Arial" w:hAnsi="Arial" w:cs="Arial"/>
+                            <w:sz w:val="20"/>
+                            <w:szCs w:val="20"/>
+                          </w:rPr>
+                          <w:t>Колесо остана</w:t>
+                        </w:r>
+                        <w:r>
+                          <w:rPr>
+                            <w:rFonts w:ascii="Arial" w:hAnsi="Arial" w:cs="Arial"/>
+                            <w:sz w:val="20"/>
+                            <w:szCs w:val="20"/>
+                          </w:rPr>
+                          <w:t>в</w:t>
+                        </w:r>
+                        <w:r>
+                          <w:rPr>
+                            <w:rFonts w:ascii="Arial" w:hAnsi="Arial" w:cs="Arial"/>
+                            <w:sz w:val="20"/>
+                            <w:szCs w:val="20"/>
+                          </w:rPr>
+                          <w:t>лива</w:t>
+                        </w:r>
+                        <w:r>
+                          <w:rPr>
+                            <w:rFonts w:ascii="Arial" w:hAnsi="Arial" w:cs="Arial"/>
+                            <w:sz w:val="20"/>
+                            <w:szCs w:val="20"/>
+                          </w:rPr>
+                          <w:t xml:space="preserve">ется в Красной области </w:t>
+                        </w:r>
+                        <w:r>
+                          <w:rPr>
+                            <w:rFonts w:ascii="Arial" w:hAnsi="Arial" w:cs="Arial"/>
+                            <w:sz w:val="20"/>
+                            <w:szCs w:val="20"/>
+                          </w:rPr>
+                          <w:t xml:space="preserve">с </w:t>
+                        </w:r>
+                        <w:r>
+                          <w:rPr>
+                            <w:rFonts w:ascii="Arial" w:hAnsi="Arial" w:cs="Arial"/>
+                            <w:sz w:val="20"/>
+                            <w:szCs w:val="20"/>
+                            <w:lang w:val="en-US"/>
+                          </w:rPr>
+                          <w:t>P</w:t>
+                        </w:r>
+                        <w:r>
+                          <w:rPr>
+                            <w:rFonts w:ascii="Arial" w:hAnsi="Arial" w:cs="Arial"/>
+                            <w:sz w:val="20"/>
+                            <w:szCs w:val="20"/>
+                            <w:vertAlign w:val="subscript"/>
+                          </w:rPr>
+                          <w:t>2</w:t>
+                        </w:r>
+                        <w:r>
+                          <w:rPr>
+                            <w:rFonts w:ascii="Arial" w:hAnsi="Arial" w:cs="Arial"/>
+                            <w:sz w:val="20"/>
+                            <w:szCs w:val="20"/>
+                          </w:rPr>
+                          <w:t>=0</w:t>
+                        </w:r>
+                        <w:r>
+                          <w:rPr>
+                            <w:rFonts w:ascii="Arial" w:hAnsi="Arial" w:cs="Arial"/>
+                            <w:sz w:val="20"/>
+                            <w:szCs w:val="20"/>
+                          </w:rPr>
+                          <w:t>,</w:t>
+                        </w:r>
+                        <w:r>
+                          <w:rPr>
+                            <w:rFonts w:ascii="Arial" w:hAnsi="Arial" w:cs="Arial"/>
+                            <w:sz w:val="20"/>
+                            <w:szCs w:val="20"/>
+                          </w:rPr>
+                          <w:t>7</w:t>
+                        </w:r>
+                      </w:p>
+                    </w:txbxContent>
+                  </v:textbox>
+                </v:shape>
+                <v:shape id="Text Box 1002" o:spid="_x0000_s1032" type="#_x0000_t202" style="position:absolute;left:28575;top:1143;width:19431;height:4572;visibility:visible;mso-wrap-style:square;v-text-anchor:top" o:gfxdata="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" stroked="f">
+                  <v:textbox>
+                    <w:txbxContent>
+                      <w:p>
+                        <w:pPr>
+                          <w:rPr>
+                            <w:rFonts w:ascii="Arial" w:hAnsi="Arial" w:cs="Arial"/>
+                            <w:sz w:val="20"/>
+                            <w:szCs w:val="20"/>
+                          </w:rPr>
+                        </w:pPr>
+                        <w:r>
+                          <w:rPr>
+                            <w:rFonts w:ascii="Arial" w:hAnsi="Arial" w:cs="Arial"/>
+                            <w:sz w:val="20"/>
+                            <w:szCs w:val="20"/>
+                          </w:rPr>
+                          <w:t xml:space="preserve">Колесо останавливается в Белой области с </w:t>
+                        </w:r>
+                        <w:r>
+                          <w:rPr>
+                            <w:rFonts w:ascii="Arial" w:hAnsi="Arial" w:cs="Arial"/>
+                            <w:sz w:val="20"/>
+                            <w:szCs w:val="20"/>
+                            <w:lang w:val="en-US"/>
+                          </w:rPr>
+                          <w:t>P</w:t>
+                        </w:r>
+                        <w:r>
+                          <w:rPr>
+                            <w:rFonts w:ascii="Arial" w:hAnsi="Arial" w:cs="Arial"/>
+                            <w:sz w:val="20"/>
+                            <w:szCs w:val="20"/>
+                            <w:vertAlign w:val="subscript"/>
+                          </w:rPr>
+                          <w:t>1</w:t>
+                        </w:r>
+                        <w:r>
+                          <w:rPr>
+                            <w:rFonts w:ascii="Arial" w:hAnsi="Arial" w:cs="Arial"/>
+                            <w:sz w:val="20"/>
+                            <w:szCs w:val="20"/>
+                          </w:rPr>
+                          <w:t>=0,3</w:t>
+                        </w:r>
+                      </w:p>
+                    </w:txbxContent>
+                  </v:textbox>
+                </v:shape>
+                <v:shape id="Text Box 1003" o:spid="_x0000_s1033" type="#_x0000_t202" style="position:absolute;left:2286;top:19431;width:14859;height:4572;visibility:visible;mso-wrap-style:square;v-text-anchor:top" o:gfxdata="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" stroked="f">
+                  <v:textbox>
+                    <w:txbxContent>
+                      <w:p>
+                        <w:pPr>
+                          <w:rPr>
+                            <w:rFonts w:ascii="Arial" w:hAnsi="Arial" w:cs="Arial"/>
+                            <w:sz w:val="20"/>
+                            <w:szCs w:val="20"/>
+                          </w:rPr>
+                        </w:pPr>
+                        <w:r>
+                          <w:rPr>
+                            <w:rFonts w:ascii="Arial" w:hAnsi="Arial" w:cs="Arial"/>
+                            <w:sz w:val="20"/>
+                            <w:szCs w:val="20"/>
+                          </w:rPr>
+                          <w:t>Нажатие на кнопку</w:t>
+                        </w:r>
+                        <w:r>
+                          <w:rPr>
+                            <w:rFonts w:ascii="Arial" w:hAnsi="Arial" w:cs="Arial"/>
+                            <w:sz w:val="20"/>
+                            <w:szCs w:val="20"/>
+                          </w:rPr>
+                          <w:t xml:space="preserve"> Слабого вращения</w:t>
+                        </w:r>
+                      </w:p>
+                    </w:txbxContent>
+                  </v:textbox>
+                </v:shape>
+                <v:shape id="Text Box 1004" o:spid="_x0000_s1034" type="#_x0000_t202" style="position:absolute;left:3429;top:8001;width:14859;height:4572;visibility:visible;mso-wrap-style:square;v-text-anchor:top" o:gfxdata="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" stroked="f">
+                  <v:textbox>
+                    <w:txbxContent>
+                      <w:p>
+                        <w:pPr>
+                          <w:rPr>
+                            <w:rFonts w:ascii="Arial" w:hAnsi="Arial" w:cs="Arial"/>
+                            <w:sz w:val="20"/>
+                            <w:szCs w:val="20"/>
+                          </w:rPr>
+                        </w:pPr>
+                        <w:r>
+                          <w:rPr>
+                            <w:rFonts w:ascii="Arial" w:hAnsi="Arial" w:cs="Arial"/>
+                            <w:sz w:val="20"/>
+                            <w:szCs w:val="20"/>
+                          </w:rPr>
+                          <w:t>Нажатие на кнопку</w:t>
+                        </w:r>
+                        <w:r>
+                          <w:rPr>
+                            <w:rFonts w:ascii="Arial" w:hAnsi="Arial" w:cs="Arial"/>
+                            <w:sz w:val="20"/>
+                            <w:szCs w:val="20"/>
+                          </w:rPr>
+                          <w:t xml:space="preserve"> Сильного вращения</w:t>
+                        </w:r>
+                      </w:p>
+                    </w:txbxContent>
+                  </v:textbox>
+                </v:shape>
+                <v:shape id="Text Box 1005" o:spid="_x0000_s1035" type="#_x0000_t202" style="position:absolute;left:1143;top:14865;width:3429;height:3423;visibility:visible;mso-wrap-style:square;v-text-anchor:top" o:gfxdata="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">
+                  <v:textbox>
+                    <w:txbxContent>
+                      <w:p>
+                        <w:pPr>
+                          <w:rPr>
+                            <w:lang w:val="en-US"/>
+                          </w:rPr>
+                        </w:pPr>
+                        <w:r>
+                          <w:rPr>
+                            <w:lang w:val="en-US"/>
+                          </w:rPr>
+                          <w:t>1</w:t>
+                        </w:r>
+                      </w:p>
+                    </w:txbxContent>
+                  </v:textbox>
+                </v:shape>
+                <v:shape id="Text Box 1006" o:spid="_x0000_s1036" type="#_x0000_t202" style="position:absolute;left:1619;top:28968;width:56007;height:3429;visibility:visible;mso-wrap-style:square;v-text-anchor:top" o:gfxdata="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" stroked="f">
+                  <v:textbox>
+                    <w:txbxContent>
+                      <w:p>
+                        <w:r>
+                          <w:t>Рисунок</w:t>
+                        </w:r>
+                        <w:r>
+                          <w:t xml:space="preserve"> 1. </w:t>
+                        </w:r>
+                        <w:r>
+                          <w:t>Дерево</w:t>
+                        </w:r>
+                        <w:r>
+                          <w:t xml:space="preserve"> </w:t>
+                        </w:r>
+                        <w:r>
+                          <w:t>решений</w:t>
+                        </w:r>
+                        <w:r>
+                          <w:t xml:space="preserve"> </w:t>
+                        </w:r>
+                        <w:r>
+                          <w:t>задачи</w:t>
+                        </w:r>
+                        <w:r>
+                          <w:t>:</w:t>
+                        </w:r>
+                        <w:r>
+                          <w:t xml:space="preserve"> </w:t>
+                        </w:r>
+                        <w:r>
+                          <w:t>Т</w:t>
+                        </w:r>
+                        <w:r>
+                          <w:t>елевизионная игра «Колесо Фортуны»</w:t>
+                        </w:r>
+                      </w:p>
+                    </w:txbxContent>
+                  </v:textbox>
+                </v:shape>
+                <v:oval id="Oval 1007" o:spid="_x0000_s1037" style="position:absolute;left:24003;top:5715;width:4565;height:4572;visibility:visible;mso-wrap-style:square;v-text-anchor:top" o:gfxdata="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"/>
+                <v:shape id="Text Box 1008" o:spid="_x0000_s1038" type="#_x0000_t202" style="position:absolute;left:25146;top:6851;width:2286;height:2293;visibility:visible;mso-wrap-style:square;v-text-anchor:top" o:gfxdata="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" stroked="f">
+                  <v:textbox>
+                    <w:txbxContent>
+                      <w:p>
+                        <w:pPr>
+                          <w:rPr>
+                            <w:sz w:val="22"/>
+                            <w:szCs w:val="22"/>
+                            <w:lang w:val="en-US"/>
+                          </w:rPr>
+                        </w:pPr>
+                        <w:r>
+                          <w:rPr>
+                            <w:sz w:val="22"/>
+                            <w:szCs w:val="22"/>
+                            <w:lang w:val="en-US"/>
+                          </w:rPr>
+                          <w:t>2</w:t>
+                        </w:r>
+                      </w:p>
+                    </w:txbxContent>
+                  </v:textbox>
+                </v:shape>
+                <v:oval id="Oval 1009" o:spid="_x0000_s1039" style="position:absolute;left:22866;top:19431;width:4566;height:4572;visibility:visible;mso-wrap-style:square;v-text-anchor:top" o:gfxdata="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"/>
+                <v:shape id="Text Box 1010" o:spid="_x0000_s1040" type="#_x0000_t202" style="position:absolute;left:24003;top:20567;width:2286;height:2293;visibility:visible;mso-wrap-style:square;v-text-anchor:top" o:gfxdata="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" stroked="f">
+                  <v:textbox>
+                    <w:txbxContent>
+                      <w:p>
+                        <w:pPr>
+                          <w:rPr>
+                            <w:sz w:val="22"/>
+                            <w:szCs w:val="22"/>
+                            <w:lang w:val="en-US"/>
+                          </w:rPr>
+                        </w:pPr>
+                        <w:r>
+                          <w:rPr>
+                            <w:sz w:val="22"/>
+                            <w:szCs w:val="22"/>
+                            <w:lang w:val="en-US"/>
+                          </w:rPr>
+                          <w:t>3</w:t>
+                        </w:r>
+                      </w:p>
+                    </w:txbxContent>
+                  </v:textbox>
+                </v:shape>
+                <v:line id="Line 1011" o:spid="_x0000_s1041" style="position:absolute;flip:y;visibility:visible;mso-wrap-style:square" from="28575,3429" to="54864,8001" o:connectortype="straight" o:gfxdata="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">
+                  <v:stroke endarrow="block"/>
+                </v:line>
+                <v:line id="Line 1012" o:spid="_x0000_s1042" style="position:absolute;visibility:visible;mso-wrap-style:square" from="28575,8001" to="54864,11430" o:connectortype="straight" o:gfxdata="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">
+                  <v:stroke endarrow="block"/>
+                </v:line>
+                <v:line id="Line 1013" o:spid="_x0000_s1043" style="position:absolute;flip:y;visibility:visible;mso-wrap-style:square" from="27432,18288" to="54864,21717" o:connectortype="straight" o:gfxdata="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">
+                  <v:stroke endarrow="block"/>
+                </v:line>
+                <v:line id="Line 1014" o:spid="_x0000_s1044" style="position:absolute;visibility:visible;mso-wrap-style:square" from="27432,21717" to="54864,25146" o:connectortype="straight" o:gfxdata="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">
+                  <v:stroke endarrow="block"/>
+                </v:line>
+                <v:shape id="Text Box 1015" o:spid="_x0000_s1045" type="#_x0000_t202" style="position:absolute;left:54864;top:1143;width:6858;height:3429;visibility:visible;mso-wrap-style:square;v-text-anchor:top" o:gfxdata="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">
+                  <v:textbox>
+                    <w:txbxContent>
+                      <w:p>
+                        <w:pPr>
+                          <w:rPr>
+                            <w:lang w:val="en-US"/>
+                          </w:rPr>
+                        </w:pPr>
+                        <w:r>
+                          <w:rPr>
+                            <w:lang w:val="en-US"/>
+                          </w:rPr>
+                          <w:t>$800</w:t>
+                        </w:r>
+                      </w:p>
+                    </w:txbxContent>
+                  </v:textbox>
+                </v:shape>
+                <v:shape id="Text Box 1016" o:spid="_x0000_s1046" type="#_x0000_t202" style="position:absolute;left:54864;top:9144;width:6858;height:3429;visibility:visible;mso-wrap-style:square;v-text-anchor:top" o:gfxdata="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">
+                  <v:textbox>
+                    <w:txbxContent>
+                      <w:p>
+                        <w:pPr>
+                          <w:rPr>
+                            <w:lang w:val="en-US"/>
+                          </w:rPr>
+                        </w:pPr>
+                        <w:r>
+                          <w:rPr>
+                            <w:lang w:val="en-US"/>
+                          </w:rPr>
+                          <w:t>$200</w:t>
+                        </w:r>
+                      </w:p>
+                    </w:txbxContent>
+                  </v:textbox>
+                </v:shape>
+                <v:shape id="Text Box 1017" o:spid="_x0000_s1047" type="#_x0000_t202" style="position:absolute;left:54864;top:17145;width:6858;height:3429;visibility:visible;mso-wrap-style:square;v-text-anchor:top" o:gfxdata="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">
+                  <v:textbox>
+                    <w:txbxContent>
+                      <w:p>
+                        <w:pPr>
+                          <w:rPr>
+                            <w:lang w:val="en-US"/>
+                          </w:rPr>
+                        </w:pPr>
+                        <w:r>
+                          <w:t>–</w:t>
+                        </w:r>
+                        <w:r>
+                          <w:rPr>
+                            <w:lang w:val="en-US"/>
+                          </w:rPr>
+                          <w:t>$2500</w:t>
+                        </w:r>
+                      </w:p>
+                    </w:txbxContent>
+                  </v:textbox>
+                </v:shape>
+                <v:shape id="Text Box 1018" o:spid="_x0000_s1048" type="#_x0000_t202" style="position:absolute;left:54864;top:24003;width:6858;height:3429;visibility:visible;mso-wrap-style:square;v-text-anchor:top" o:gfxdata="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">
+                  <v:textbox>
+                    <w:txbxContent>
+                      <w:p>
+                        <w:pPr>
+                          <w:rPr>
+                            <w:lang w:val="en-US"/>
+                          </w:rPr>
+                        </w:pPr>
+                        <w:r>
+                          <w:rPr>
+                            <w:lang w:val="en-US"/>
+                          </w:rPr>
+                          <w:t>$1000</w:t>
+                        </w:r>
+                      </w:p>
+                    </w:txbxContent>
+                  </v:textbox>
+                </v:shape>
+                <v:oval id="Oval 1019" o:spid="_x0000_s1049" style="position:absolute;left:1143;top:4572;width:2279;height:2286;visibility:visible;mso-wrap-style:square;v-text-anchor:top" o:gfxdata="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"/>
+                <v:shape id="Text Box 1020" o:spid="_x0000_s1050" type="#_x0000_t202" style="position:absolute;left:3429;top:1143;width:14859;height:2286;visibility:visible;mso-wrap-style:square;v-text-anchor:top" o:gfxdata="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" stroked="f">
+                  <v:textbox>
+                    <w:txbxContent>
+                      <w:p>
+                        <w:pPr>
+                          <w:rPr>
+                            <w:sz w:val="20"/>
+                            <w:szCs w:val="20"/>
+                          </w:rPr>
+                        </w:pPr>
+                        <w:r>
+                          <w:rPr>
+                            <w:sz w:val="20"/>
+                            <w:szCs w:val="20"/>
+                            <w:lang w:val="en-US"/>
+                          </w:rPr>
+                          <w:t xml:space="preserve">— </w:t>
+                        </w:r>
+                        <w:r>
+                          <w:rPr>
+                            <w:sz w:val="20"/>
+                            <w:szCs w:val="20"/>
+                          </w:rPr>
+                          <w:t>Развилка действий</w:t>
+                        </w:r>
+                      </w:p>
+                    </w:txbxContent>
+                  </v:textbox>
+                </v:shape>
+                <v:shape id="Text Box 1021" o:spid="_x0000_s1051" type="#_x0000_t202" style="position:absolute;left:1143;top:1143;width:2286;height:2286;visibility:visible;mso-wrap-style:square;v-text-anchor:top" o:gfxdata="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">
+                  <v:textbox>
+                    <w:txbxContent>
+                      <w:p>
+                        <w:pPr>
+                          <w:rPr>
+                            <w:lang w:val="en-US"/>
+                          </w:rPr>
+                        </w:pPr>
+                      </w:p>
+                    </w:txbxContent>
+                  </v:textbox>
+                </v:shape>
+                <v:line id="Line 1022" o:spid="_x0000_s1052" style="position:absolute;flip:y;visibility:visible;mso-wrap-style:square" from="4572,9144" to="24003,16002" o:connectortype="straight" o:gfxdata="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">
+                  <v:stroke endarrow="block"/>
+                </v:line>
+                <v:line id="Line 1023" o:spid="_x0000_s1053" style="position:absolute;visibility:visible;mso-wrap-style:square" from="4572,16002" to="22860,21717" o:connectortype="straight" o:gfxdata="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">
+                  <v:stroke endarrow="block"/>
+                </v:line>
+                <w10:anchorlock/>
+              </v:group>
+            </w:pict>
+          </mc:Fallback>
+        </mc:AlternateContent>
+      </w:r>
+      <w:bookmarkEnd w:id="0"/>
       <w:r>
         <w:br w:type="page"/>
       </w:r>
@@ -1521,7 +3646,7 @@
       </w:tblGrid>
       <w:tr>
         <w:trPr>
-          <w:divId w:val="1050690829"/>
+          <w:divId w:val="1647658352"/>
           <w:trHeight w:val="276"/>
         </w:trPr>
         <w:tc>
@@ -1616,7 +3741,7 @@
       </w:tr>
       <w:tr>
         <w:trPr>
-          <w:divId w:val="1050690829"/>
+          <w:divId w:val="1647658352"/>
           <w:trHeight w:val="285"/>
         </w:trPr>
         <w:tc>
@@ -1676,7 +3801,7 @@
       </w:tr>
       <w:tr>
         <w:trPr>
-          <w:divId w:val="1050690829"/>
+          <w:divId w:val="1647658352"/>
           <w:trHeight w:val="299"/>
         </w:trPr>
         <w:tc>
@@ -1846,7 +3971,7 @@
       </w:tr>
       <w:tr>
         <w:trPr>
-          <w:divId w:val="1050690829"/>
+          <w:divId w:val="1647658352"/>
           <w:trHeight w:val="285"/>
         </w:trPr>
         <w:tc>
@@ -2056,7 +4181,7 @@
       </w:tr>
       <w:tr>
         <w:trPr>
-          <w:divId w:val="1050690829"/>
+          <w:divId w:val="1647658352"/>
           <w:trHeight w:val="285"/>
         </w:trPr>
         <w:tc>
@@ -2223,11 +4348,7 @@
                 <w:szCs w:val="20"/>
               </w:rPr>
               <w:pict>
-                <v:shapetype id="_x0000_t202" coordsize="21600,21600" o:spt="202" path="m,l,21600r21600,l21600,xe">
-                  <v:stroke joinstyle="miter"/>
-                  <v:path gradientshapeok="t" o:connecttype="rect"/>
-                </v:shapetype>
-                <v:shape id="TextBox 1" o:spid="_x0000_s1043" type="#_x0000_t202" style="position:absolute;left:0;text-align:left;margin-left:131.25pt;margin-top:.75pt;width:0;height:14.25pt;z-index:251689984;visibility:visible;mso-wrap-style:none;mso-position-horizontal-relative:text;mso-position-vertical-relative:text;v-text-anchor:top" o:gfxdata="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" filled="f" stroked="f">
+                <v:shape id="TextBox 1" o:spid="_x0000_s1045" type="#_x0000_t202" style="position:absolute;left:0;text-align:left;margin-left:131.25pt;margin-top:.75pt;width:0;height:14.25pt;z-index:251694080;visibility:visible;mso-wrap-style:none;mso-position-horizontal-relative:text;mso-position-vertical-relative:text;v-text-anchor:top" o:gfxdata="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" filled="f" stroked="f">
                   <v:textbox style="mso-fit-shape-to-text:t" inset="0,0,0,0"/>
                 </v:shape>
               </w:pict>
@@ -2280,7 +4401,7 @@
       </w:tr>
       <w:tr>
         <w:trPr>
-          <w:divId w:val="1050690829"/>
+          <w:divId w:val="1647658352"/>
           <w:trHeight w:val="285"/>
         </w:trPr>
         <w:tc>
@@ -2490,7 +4611,7 @@
       </w:tr>
       <w:tr>
         <w:trPr>
-          <w:divId w:val="1050690829"/>
+          <w:divId w:val="1647658352"/>
           <w:trHeight w:val="299"/>
         </w:trPr>
         <w:tc>
@@ -15862,8 +17983,6 @@
       <w:r>
         <w:t>7</w:t>
       </w:r>
-      <w:bookmarkStart w:id="0" w:name="_GoBack"/>
-      <w:bookmarkEnd w:id="0"/>
     </w:p>
     <w:p>
       <w:pPr>

</xml_diff>

<commit_message>
Wheel of fate update with 2 input variables Added Stock Exchange complete New template DMT_DB_Template with 2 input variables
</commit_message>
<xml_diff>
--- a/Теория принятия решений/DMT_No1_TheWheelOfFate/TheWheelOfFate_No3_Specification.docx
+++ b/Теория принятия решений/DMT_No1_TheWheelOfFate/TheWheelOfFate_No3_Specification.docx
@@ -358,7 +358,6 @@
       <w:pPr>
         <w:spacing w:after="160" w:line="259" w:lineRule="auto"/>
       </w:pPr>
-      <w:bookmarkStart w:id="0" w:name="_GoBack"/>
       <w:r>
         <w:rPr>
           <w:noProof/>
@@ -2482,7 +2481,6 @@
           </mc:Fallback>
         </mc:AlternateContent>
       </w:r>
-      <w:bookmarkEnd w:id="0"/>
       <w:r>
         <w:br w:type="page"/>
       </w:r>
@@ -3646,7 +3644,7 @@
       </w:tblGrid>
       <w:tr>
         <w:trPr>
-          <w:divId w:val="1647658352"/>
+          <w:divId w:val="1535196007"/>
           <w:trHeight w:val="276"/>
         </w:trPr>
         <w:tc>
@@ -3741,7 +3739,7 @@
       </w:tr>
       <w:tr>
         <w:trPr>
-          <w:divId w:val="1647658352"/>
+          <w:divId w:val="1535196007"/>
           <w:trHeight w:val="285"/>
         </w:trPr>
         <w:tc>
@@ -3801,7 +3799,7 @@
       </w:tr>
       <w:tr>
         <w:trPr>
-          <w:divId w:val="1647658352"/>
+          <w:divId w:val="1535196007"/>
           <w:trHeight w:val="299"/>
         </w:trPr>
         <w:tc>
@@ -3971,7 +3969,7 @@
       </w:tr>
       <w:tr>
         <w:trPr>
-          <w:divId w:val="1647658352"/>
+          <w:divId w:val="1535196007"/>
           <w:trHeight w:val="285"/>
         </w:trPr>
         <w:tc>
@@ -4181,7 +4179,7 @@
       </w:tr>
       <w:tr>
         <w:trPr>
-          <w:divId w:val="1647658352"/>
+          <w:divId w:val="1535196007"/>
           <w:trHeight w:val="285"/>
         </w:trPr>
         <w:tc>
@@ -4348,7 +4346,7 @@
                 <w:szCs w:val="20"/>
               </w:rPr>
               <w:pict>
-                <v:shape id="TextBox 1" o:spid="_x0000_s1045" type="#_x0000_t202" style="position:absolute;left:0;text-align:left;margin-left:131.25pt;margin-top:.75pt;width:0;height:14.25pt;z-index:251694080;visibility:visible;mso-wrap-style:none;mso-position-horizontal-relative:text;mso-position-vertical-relative:text;v-text-anchor:top" o:gfxdata="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" filled="f" stroked="f">
+                <v:shape id="TextBox 1" o:spid="_x0000_s1049" type="#_x0000_t202" style="position:absolute;left:0;text-align:left;margin-left:131.25pt;margin-top:.75pt;width:0;height:14.25pt;z-index:251702272;visibility:visible;mso-wrap-style:none;mso-position-horizontal-relative:text;mso-position-vertical-relative:text;v-text-anchor:top" o:gfxdata="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" filled="f" stroked="f">
                   <v:textbox style="mso-fit-shape-to-text:t" inset="0,0,0,0"/>
                 </v:shape>
               </w:pict>
@@ -4401,7 +4399,7 @@
       </w:tr>
       <w:tr>
         <w:trPr>
-          <w:divId w:val="1647658352"/>
+          <w:divId w:val="1535196007"/>
           <w:trHeight w:val="285"/>
         </w:trPr>
         <w:tc>
@@ -4611,7 +4609,7 @@
       </w:tr>
       <w:tr>
         <w:trPr>
-          <w:divId w:val="1647658352"/>
+          <w:divId w:val="1535196007"/>
           <w:trHeight w:val="299"/>
         </w:trPr>
         <w:tc>
@@ -16546,7 +16544,18 @@
         <w:t xml:space="preserve"> </w:t>
       </w:r>
       <w:r>
-        <w:t xml:space="preserve">при заданных в Таблице </w:t>
+        <w:t>при заданных</w:t>
+      </w:r>
+      <w:r>
+        <w:t xml:space="preserve"> </w:t>
+      </w:r>
+      <w:r>
+        <w:t>неизменных условиях</w:t>
+      </w:r>
+      <w:bookmarkStart w:id="0" w:name="_GoBack"/>
+      <w:bookmarkEnd w:id="0"/>
+      <w:r>
+        <w:t xml:space="preserve"> в Таблице </w:t>
       </w:r>
       <w:r>
         <w:t>3.</w:t>
@@ -20451,7 +20460,13 @@
         </w:tabs>
       </w:pPr>
       <w:r>
-        <w:t xml:space="preserve"> Алгоритм №2. Вычисление среднего ожидаемого денежного значения</w:t>
+        <w:t xml:space="preserve"> Алгоритм №</w:t>
+      </w:r>
+      <w:r>
+        <w:t>3</w:t>
+      </w:r>
+      <w:r>
+        <w:t>. Вычисление среднего ожидаемого денежного значения</w:t>
       </w:r>
       <w:r>
         <w:br/>
@@ -20762,7 +20777,10 @@
         </w:tabs>
       </w:pPr>
       <w:r>
-        <w:t xml:space="preserve">Алгоритм №3. Определение максимальной величины среднего денежного значения </w:t>
+        <w:t>Алгоритм №4</w:t>
+      </w:r>
+      <w:r>
+        <w:t xml:space="preserve">. Определение максимальной величины среднего денежного значения </w:t>
       </w:r>
       <m:oMath>
         <m:r>
@@ -20951,7 +20969,10 @@
         </w:tabs>
       </w:pPr>
       <w:r>
-        <w:t>Алгоритм №4. Определение Действия (или Действий), которое является решением задачи по критерию среднего ожидаемого денежного значения</w:t>
+        <w:t>Алгоритм №5</w:t>
+      </w:r>
+      <w:r>
+        <w:t>. Определение Действия (или Действий), которое является решением задачи по критерию среднего ожидаемого денежного значения</w:t>
       </w:r>
       <w:r>
         <w:br/>

</xml_diff>